<commit_message>
sample log file uploaded
</commit_message>
<xml_diff>
--- a/splunk installtion.docx
+++ b/splunk installtion.docx
@@ -6,172 +6,350 @@
       <w:pPr>
         <w:jc w:val="center"/>
         <w:rPr>
+          <w:rFonts w:ascii="Trebuchet MS" w:hAnsi="Trebuchet MS"/>
           <w:sz w:val="40"/>
           <w:szCs w:val="40"/>
         </w:rPr>
       </w:pPr>
       <w:r>
         <w:rPr>
+          <w:rFonts w:ascii="Trebuchet MS" w:hAnsi="Trebuchet MS"/>
           <w:sz w:val="40"/>
           <w:szCs w:val="40"/>
         </w:rPr>
-        <w:t>SPLUNK INSTALLTION</w:t>
-      </w:r>
-    </w:p>
-    <w:p>
-      <w:pPr>
-        <w:jc w:val="center"/>
-        <w:rPr>
+        <w:t>SPLUNK INSTAL</w:t>
+      </w:r>
+      <w:r>
+        <w:rPr>
+          <w:rFonts w:ascii="Trebuchet MS" w:hAnsi="Trebuchet MS"/>
           <w:sz w:val="40"/>
           <w:szCs w:val="40"/>
         </w:rPr>
-      </w:pPr>
-    </w:p>
-    <w:p>
-      <w:r>
+        <w:t>L</w:t>
+      </w:r>
+      <w:r>
+        <w:rPr>
+          <w:rFonts w:ascii="Trebuchet MS" w:hAnsi="Trebuchet MS"/>
+          <w:sz w:val="40"/>
+          <w:szCs w:val="40"/>
+        </w:rPr>
+        <w:t>A</w:t>
+      </w:r>
+      <w:r>
+        <w:rPr>
+          <w:rFonts w:ascii="Trebuchet MS" w:hAnsi="Trebuchet MS"/>
+          <w:sz w:val="40"/>
+          <w:szCs w:val="40"/>
+        </w:rPr>
+        <w:t>TION</w:t>
+      </w:r>
+    </w:p>
+    <w:p>
+      <w:pPr>
+        <w:jc w:val="center"/>
+        <w:rPr>
+          <w:rFonts w:ascii="Trebuchet MS" w:hAnsi="Trebuchet MS"/>
+          <w:sz w:val="40"/>
+          <w:szCs w:val="40"/>
+        </w:rPr>
+      </w:pPr>
+    </w:p>
+    <w:p>
+      <w:pPr>
+        <w:rPr>
+          <w:rFonts w:ascii="Trebuchet MS" w:hAnsi="Trebuchet MS"/>
+        </w:rPr>
+      </w:pPr>
+      <w:r>
+        <w:rPr>
+          <w:rFonts w:ascii="Trebuchet MS" w:hAnsi="Trebuchet MS"/>
+        </w:rPr>
         <w:t xml:space="preserve">Master </w:t>
       </w:r>
       <w:proofErr w:type="spellStart"/>
       <w:r>
+        <w:rPr>
+          <w:rFonts w:ascii="Trebuchet MS" w:hAnsi="Trebuchet MS"/>
+        </w:rPr>
         <w:t>splunk</w:t>
       </w:r>
       <w:proofErr w:type="spellEnd"/>
       <w:r>
+        <w:rPr>
+          <w:rFonts w:ascii="Trebuchet MS" w:hAnsi="Trebuchet MS"/>
+        </w:rPr>
         <w:t xml:space="preserve"> enterprise</w:t>
       </w:r>
     </w:p>
     <w:p>
-      <w:r>
+      <w:pPr>
+        <w:rPr>
+          <w:rFonts w:ascii="Trebuchet MS" w:hAnsi="Trebuchet MS"/>
+        </w:rPr>
+      </w:pPr>
+      <w:r>
+        <w:rPr>
+          <w:rFonts w:ascii="Trebuchet MS" w:hAnsi="Trebuchet MS"/>
+        </w:rPr>
         <w:t>Cd /opt</w:t>
       </w:r>
     </w:p>
     <w:p>
+      <w:pPr>
+        <w:rPr>
+          <w:rFonts w:ascii="Trebuchet MS" w:hAnsi="Trebuchet MS"/>
+        </w:rPr>
+      </w:pPr>
       <w:proofErr w:type="spellStart"/>
       <w:r>
+        <w:rPr>
+          <w:rFonts w:ascii="Trebuchet MS" w:hAnsi="Trebuchet MS"/>
+        </w:rPr>
         <w:t>wget</w:t>
       </w:r>
       <w:proofErr w:type="spellEnd"/>
       <w:r>
+        <w:rPr>
+          <w:rFonts w:ascii="Trebuchet MS" w:hAnsi="Trebuchet MS"/>
+        </w:rPr>
         <w:t xml:space="preserve"> -O splunk-8.2.6-a6fe1ee8894b-Linux-x86_64.tgz </w:t>
       </w:r>
       <w:hyperlink r:id="rId4" w:history="1">
         <w:r>
           <w:rPr>
             <w:rStyle w:val="Hyperlink"/>
+            <w:rFonts w:ascii="Trebuchet MS" w:hAnsi="Trebuchet MS"/>
           </w:rPr>
           <w:t>https://download.splunk.com/products/splunk/releases/8.2.6/linux/splunk-8.2.6-a6fe1ee8894b-Linux-x86_64.tgz</w:t>
         </w:r>
       </w:hyperlink>
     </w:p>
     <w:p>
-      <w:r>
+      <w:pPr>
+        <w:rPr>
+          <w:rFonts w:ascii="Trebuchet MS" w:hAnsi="Trebuchet MS"/>
+        </w:rPr>
+      </w:pPr>
+      <w:r>
+        <w:rPr>
+          <w:rFonts w:ascii="Trebuchet MS" w:hAnsi="Trebuchet MS"/>
+        </w:rPr>
         <w:t xml:space="preserve">cd </w:t>
       </w:r>
       <w:proofErr w:type="spellStart"/>
       <w:r>
+        <w:rPr>
+          <w:rFonts w:ascii="Trebuchet MS" w:hAnsi="Trebuchet MS"/>
+        </w:rPr>
         <w:t>splunk</w:t>
       </w:r>
       <w:proofErr w:type="spellEnd"/>
       <w:r>
+        <w:rPr>
+          <w:rFonts w:ascii="Trebuchet MS" w:hAnsi="Trebuchet MS"/>
+        </w:rPr>
         <w:t>/bin</w:t>
       </w:r>
     </w:p>
     <w:p>
+      <w:pPr>
+        <w:rPr>
+          <w:rFonts w:ascii="Trebuchet MS" w:hAnsi="Trebuchet MS"/>
+        </w:rPr>
+      </w:pPr>
       <w:proofErr w:type="gramStart"/>
       <w:r>
+        <w:rPr>
+          <w:rFonts w:ascii="Trebuchet MS" w:hAnsi="Trebuchet MS"/>
+        </w:rPr>
         <w:t>./</w:t>
       </w:r>
       <w:proofErr w:type="spellStart"/>
       <w:proofErr w:type="gramEnd"/>
       <w:r>
+        <w:rPr>
+          <w:rFonts w:ascii="Trebuchet MS" w:hAnsi="Trebuchet MS"/>
+        </w:rPr>
         <w:t>splunk</w:t>
       </w:r>
       <w:proofErr w:type="spellEnd"/>
       <w:r>
+        <w:rPr>
+          <w:rFonts w:ascii="Trebuchet MS" w:hAnsi="Trebuchet MS"/>
+        </w:rPr>
         <w:t xml:space="preserve"> start</w:t>
       </w:r>
     </w:p>
     <w:p>
+      <w:pPr>
+        <w:rPr>
+          <w:rFonts w:ascii="Trebuchet MS" w:hAnsi="Trebuchet MS"/>
+        </w:rPr>
+      </w:pPr>
       <w:hyperlink r:id="rId5" w:history="1">
         <w:r>
           <w:rPr>
             <w:rStyle w:val="Hyperlink"/>
+            <w:rFonts w:ascii="Trebuchet MS" w:hAnsi="Trebuchet MS"/>
           </w:rPr>
           <w:t>http://ip:8000</w:t>
         </w:r>
       </w:hyperlink>
       <w:r>
+        <w:rPr>
+          <w:rFonts w:ascii="Trebuchet MS" w:hAnsi="Trebuchet MS"/>
+        </w:rPr>
         <w:t xml:space="preserve"> </w:t>
       </w:r>
       <w:r>
+        <w:rPr>
+          <w:rFonts w:ascii="Trebuchet MS" w:hAnsi="Trebuchet MS"/>
+        </w:rPr>
         <w:sym w:font="Wingdings" w:char="F0E0"/>
       </w:r>
       <w:r>
+        <w:rPr>
+          <w:rFonts w:ascii="Trebuchet MS" w:hAnsi="Trebuchet MS"/>
+        </w:rPr>
         <w:t xml:space="preserve"> in browser</w:t>
       </w:r>
-    </w:p>
-    <w:p/>
-    <w:p/>
-    <w:p>
-      <w:r>
+      <w:bookmarkStart w:id="0" w:name="_GoBack"/>
+      <w:bookmarkEnd w:id="0"/>
+    </w:p>
+    <w:p>
+      <w:pPr>
+        <w:rPr>
+          <w:rFonts w:ascii="Trebuchet MS" w:hAnsi="Trebuchet MS"/>
+        </w:rPr>
+      </w:pPr>
+    </w:p>
+    <w:p>
+      <w:pPr>
+        <w:rPr>
+          <w:rFonts w:ascii="Trebuchet MS" w:hAnsi="Trebuchet MS"/>
+        </w:rPr>
+      </w:pPr>
+    </w:p>
+    <w:p>
+      <w:pPr>
+        <w:rPr>
+          <w:rFonts w:ascii="Trebuchet MS" w:hAnsi="Trebuchet MS"/>
+        </w:rPr>
+      </w:pPr>
+      <w:r>
+        <w:rPr>
+          <w:rFonts w:ascii="Trebuchet MS" w:hAnsi="Trebuchet MS"/>
+        </w:rPr>
         <w:t>Slave</w:t>
       </w:r>
     </w:p>
     <w:p>
-      <w:r>
+      <w:pPr>
+        <w:rPr>
+          <w:rFonts w:ascii="Trebuchet MS" w:hAnsi="Trebuchet MS"/>
+        </w:rPr>
+      </w:pPr>
+      <w:r>
+        <w:rPr>
+          <w:rFonts w:ascii="Trebuchet MS" w:hAnsi="Trebuchet MS"/>
+        </w:rPr>
         <w:t>Cd /opt</w:t>
       </w:r>
     </w:p>
     <w:p>
+      <w:pPr>
+        <w:rPr>
+          <w:rFonts w:ascii="Trebuchet MS" w:hAnsi="Trebuchet MS"/>
+        </w:rPr>
+      </w:pPr>
       <w:proofErr w:type="spellStart"/>
       <w:r>
+        <w:rPr>
+          <w:rFonts w:ascii="Trebuchet MS" w:hAnsi="Trebuchet MS"/>
+        </w:rPr>
         <w:t>wget</w:t>
       </w:r>
       <w:proofErr w:type="spellEnd"/>
       <w:r>
-        <w:t xml:space="preserve"> -O splunkforwarder-8.2.6-a6fe1ee8894b-Linux-x86_64.tgz "https://download.splunk.com/products/universalforwarder/releases/8.2.6/linux/splunkforwarder-8.2.6-a6fe1ee8894b-Linux-x86_64.tgz"</w:t>
-      </w:r>
-      <w:r>
-        <w:t xml:space="preserve">cd </w:t>
+        <w:rPr>
+          <w:rFonts w:ascii="Trebuchet MS" w:hAnsi="Trebuchet MS"/>
+        </w:rPr>
+        <w:t xml:space="preserve"> -O splunkforwarder-8.2.6-a6fe1ee8894b-Linux-x86_64.tgz "https://download.splunk.com/products/universalforwarder/releases/8.2.6/linux/splunkforwarder-8.2.6-a6fe1ee8894b-Linux-x86_64.tgz"cd </w:t>
       </w:r>
       <w:proofErr w:type="spellStart"/>
       <w:r>
+        <w:rPr>
+          <w:rFonts w:ascii="Trebuchet MS" w:hAnsi="Trebuchet MS"/>
+        </w:rPr>
         <w:t>splunk</w:t>
       </w:r>
       <w:proofErr w:type="spellEnd"/>
       <w:r>
+        <w:rPr>
+          <w:rFonts w:ascii="Trebuchet MS" w:hAnsi="Trebuchet MS"/>
+        </w:rPr>
         <w:t>/bin</w:t>
       </w:r>
     </w:p>
     <w:p>
+      <w:pPr>
+        <w:rPr>
+          <w:rFonts w:ascii="Trebuchet MS" w:hAnsi="Trebuchet MS"/>
+        </w:rPr>
+      </w:pPr>
       <w:proofErr w:type="gramStart"/>
       <w:r>
+        <w:rPr>
+          <w:rFonts w:ascii="Trebuchet MS" w:hAnsi="Trebuchet MS"/>
+        </w:rPr>
         <w:t>./</w:t>
       </w:r>
       <w:proofErr w:type="spellStart"/>
       <w:proofErr w:type="gramEnd"/>
       <w:r>
+        <w:rPr>
+          <w:rFonts w:ascii="Trebuchet MS" w:hAnsi="Trebuchet MS"/>
+        </w:rPr>
         <w:t>splunk</w:t>
       </w:r>
       <w:proofErr w:type="spellEnd"/>
       <w:r>
+        <w:rPr>
+          <w:rFonts w:ascii="Trebuchet MS" w:hAnsi="Trebuchet MS"/>
+        </w:rPr>
         <w:t xml:space="preserve"> start</w:t>
       </w:r>
     </w:p>
     <w:p>
-      <w:r>
+      <w:pPr>
+        <w:rPr>
+          <w:rFonts w:ascii="Trebuchet MS" w:hAnsi="Trebuchet MS"/>
+        </w:rPr>
+      </w:pPr>
+      <w:r>
+        <w:rPr>
+          <w:rFonts w:ascii="Trebuchet MS" w:hAnsi="Trebuchet MS"/>
+        </w:rPr>
         <w:t xml:space="preserve"> </w:t>
       </w:r>
     </w:p>
-    <w:p/>
-    <w:p>
-      <w:pPr>
-        <w:rPr>
+    <w:p>
+      <w:pPr>
+        <w:rPr>
+          <w:rFonts w:ascii="Trebuchet MS" w:hAnsi="Trebuchet MS"/>
+        </w:rPr>
+      </w:pPr>
+    </w:p>
+    <w:p>
+      <w:pPr>
+        <w:rPr>
+          <w:rFonts w:ascii="Trebuchet MS" w:hAnsi="Trebuchet MS"/>
           <w:u w:val="single"/>
         </w:rPr>
       </w:pPr>
       <w:r>
         <w:rPr>
+          <w:rFonts w:ascii="Trebuchet MS" w:hAnsi="Trebuchet MS"/>
           <w:u w:val="single"/>
         </w:rPr>
         <w:t xml:space="preserve">Components of </w:t>
@@ -179,6 +357,7 @@
       <w:proofErr w:type="spellStart"/>
       <w:r>
         <w:rPr>
+          <w:rFonts w:ascii="Trebuchet MS" w:hAnsi="Trebuchet MS"/>
           <w:u w:val="single"/>
         </w:rPr>
         <w:t>splunk</w:t>
@@ -186,126 +365,220 @@
       <w:proofErr w:type="spellEnd"/>
     </w:p>
     <w:p>
-      <w:r>
+      <w:pPr>
+        <w:rPr>
+          <w:rFonts w:ascii="Trebuchet MS" w:hAnsi="Trebuchet MS"/>
+        </w:rPr>
+      </w:pPr>
+      <w:r>
+        <w:rPr>
+          <w:rFonts w:ascii="Trebuchet MS" w:hAnsi="Trebuchet MS"/>
+        </w:rPr>
         <w:t xml:space="preserve">1.Search head </w:t>
       </w:r>
     </w:p>
     <w:p>
-      <w:r>
+      <w:pPr>
+        <w:rPr>
+          <w:rFonts w:ascii="Trebuchet MS" w:hAnsi="Trebuchet MS"/>
+        </w:rPr>
+      </w:pPr>
+      <w:r>
+        <w:rPr>
+          <w:rFonts w:ascii="Trebuchet MS" w:hAnsi="Trebuchet MS"/>
+        </w:rPr>
         <w:t>2.Indexers</w:t>
       </w:r>
     </w:p>
     <w:p>
-      <w:r>
+      <w:pPr>
+        <w:rPr>
+          <w:rFonts w:ascii="Trebuchet MS" w:hAnsi="Trebuchet MS"/>
+        </w:rPr>
+      </w:pPr>
+      <w:r>
+        <w:rPr>
+          <w:rFonts w:ascii="Trebuchet MS" w:hAnsi="Trebuchet MS"/>
+        </w:rPr>
         <w:t>3.forwaders</w:t>
       </w:r>
     </w:p>
-    <w:p/>
-    <w:p>
-      <w:r>
+    <w:p>
+      <w:pPr>
+        <w:rPr>
+          <w:rFonts w:ascii="Trebuchet MS" w:hAnsi="Trebuchet MS"/>
+        </w:rPr>
+      </w:pPr>
+    </w:p>
+    <w:p>
+      <w:pPr>
+        <w:rPr>
+          <w:rFonts w:ascii="Trebuchet MS" w:hAnsi="Trebuchet MS"/>
+        </w:rPr>
+      </w:pPr>
+      <w:r>
+        <w:rPr>
+          <w:rFonts w:ascii="Trebuchet MS" w:hAnsi="Trebuchet MS"/>
+        </w:rPr>
         <w:t>Configuration</w:t>
       </w:r>
       <w:r>
+        <w:rPr>
+          <w:rFonts w:ascii="Trebuchet MS" w:hAnsi="Trebuchet MS"/>
+        </w:rPr>
         <w:t xml:space="preserve"> </w:t>
       </w:r>
     </w:p>
     <w:p>
-      <w:r>
+      <w:pPr>
+        <w:rPr>
+          <w:rFonts w:ascii="Trebuchet MS" w:hAnsi="Trebuchet MS"/>
+        </w:rPr>
+      </w:pPr>
+      <w:r>
+        <w:rPr>
+          <w:rFonts w:ascii="Trebuchet MS" w:hAnsi="Trebuchet MS"/>
+        </w:rPr>
         <w:t>MASTER</w:t>
       </w:r>
     </w:p>
     <w:p>
-      <w:r>
+      <w:pPr>
+        <w:rPr>
+          <w:rFonts w:ascii="Trebuchet MS" w:hAnsi="Trebuchet MS"/>
+        </w:rPr>
+      </w:pPr>
+      <w:r>
+        <w:rPr>
+          <w:rFonts w:ascii="Trebuchet MS" w:hAnsi="Trebuchet MS"/>
+        </w:rPr>
         <w:t>Master listener port 9997</w:t>
       </w:r>
     </w:p>
     <w:p>
-      <w:r>
+      <w:pPr>
+        <w:rPr>
+          <w:rFonts w:ascii="Trebuchet MS" w:hAnsi="Trebuchet MS"/>
+        </w:rPr>
+      </w:pPr>
+      <w:r>
+        <w:rPr>
+          <w:rFonts w:ascii="Trebuchet MS" w:hAnsi="Trebuchet MS"/>
+        </w:rPr>
         <w:t>Step:</w:t>
       </w:r>
       <w:proofErr w:type="gramStart"/>
       <w:r>
+        <w:rPr>
+          <w:rFonts w:ascii="Trebuchet MS" w:hAnsi="Trebuchet MS"/>
+        </w:rPr>
         <w:t>1 .</w:t>
       </w:r>
       <w:proofErr w:type="gramEnd"/>
       <w:r>
+        <w:rPr>
+          <w:rFonts w:ascii="Trebuchet MS" w:hAnsi="Trebuchet MS"/>
+        </w:rPr>
         <w:t>/</w:t>
       </w:r>
       <w:proofErr w:type="spellStart"/>
       <w:r>
+        <w:rPr>
+          <w:rFonts w:ascii="Trebuchet MS" w:hAnsi="Trebuchet MS"/>
+        </w:rPr>
         <w:t>splunk</w:t>
       </w:r>
       <w:proofErr w:type="spellEnd"/>
       <w:r>
+        <w:rPr>
+          <w:rFonts w:ascii="Trebuchet MS" w:hAnsi="Trebuchet MS"/>
+        </w:rPr>
         <w:t xml:space="preserve"> enable listen</w:t>
       </w:r>
       <w:r>
+        <w:rPr>
+          <w:rFonts w:ascii="Trebuchet MS" w:hAnsi="Trebuchet MS"/>
+        </w:rPr>
         <w:t xml:space="preserve"> 9997</w:t>
       </w:r>
     </w:p>
     <w:p>
-      <w:r>
+      <w:pPr>
+        <w:rPr>
+          <w:rFonts w:ascii="Trebuchet MS" w:hAnsi="Trebuchet MS"/>
+        </w:rPr>
+      </w:pPr>
+      <w:r>
+        <w:rPr>
+          <w:rFonts w:ascii="Trebuchet MS" w:hAnsi="Trebuchet MS"/>
+        </w:rPr>
+        <w:t xml:space="preserve">SLAVE </w:t>
+      </w:r>
+    </w:p>
+    <w:p>
+      <w:pPr>
+        <w:rPr>
+          <w:rFonts w:ascii="Trebuchet MS" w:hAnsi="Trebuchet MS"/>
+          <w:color w:val="000000"/>
+          <w:sz w:val="21"/>
+          <w:szCs w:val="21"/>
+        </w:rPr>
+      </w:pPr>
+      <w:proofErr w:type="gramStart"/>
+      <w:r>
+        <w:rPr>
+          <w:rFonts w:ascii="Trebuchet MS" w:hAnsi="Trebuchet MS"/>
+        </w:rPr>
         <w:lastRenderedPageBreak/>
-        <w:t xml:space="preserve">SLAVE </w:t>
-      </w:r>
-    </w:p>
-    <w:p>
-      <w:pPr>
-        <w:rPr>
-          <w:color w:val="000000"/>
-          <w:sz w:val="21"/>
-          <w:szCs w:val="21"/>
-        </w:rPr>
-      </w:pPr>
-      <w:proofErr w:type="gramStart"/>
-      <w:r>
         <w:t>./</w:t>
       </w:r>
       <w:proofErr w:type="spellStart"/>
       <w:proofErr w:type="gramEnd"/>
       <w:r>
+        <w:rPr>
+          <w:rFonts w:ascii="Trebuchet MS" w:hAnsi="Trebuchet MS"/>
+        </w:rPr>
         <w:t>splunk</w:t>
       </w:r>
       <w:proofErr w:type="spellEnd"/>
       <w:r>
+        <w:rPr>
+          <w:rFonts w:ascii="Trebuchet MS" w:hAnsi="Trebuchet MS"/>
+        </w:rPr>
         <w:t xml:space="preserve"> add forward-server </w:t>
       </w:r>
       <w:r>
         <w:rPr>
-          <w:color w:val="000000"/>
-          <w:sz w:val="21"/>
-          <w:szCs w:val="21"/>
-        </w:rPr>
-        <w:t>3.94.153.93</w:t>
-      </w:r>
-      <w:r>
-        <w:rPr>
-          <w:color w:val="000000"/>
-          <w:sz w:val="21"/>
-          <w:szCs w:val="21"/>
-        </w:rPr>
-        <w:t>:9997</w:t>
-      </w:r>
-    </w:p>
-    <w:p>
-      <w:pPr>
-        <w:rPr>
-          <w:color w:val="000000"/>
-          <w:sz w:val="21"/>
-          <w:szCs w:val="21"/>
-        </w:rPr>
-      </w:pPr>
-    </w:p>
-    <w:p>
-      <w:pPr>
-        <w:rPr>
-          <w:color w:val="000000"/>
-          <w:sz w:val="21"/>
-          <w:szCs w:val="21"/>
-        </w:rPr>
-      </w:pPr>
-      <w:r>
-        <w:rPr>
+          <w:rFonts w:ascii="Trebuchet MS" w:hAnsi="Trebuchet MS"/>
+          <w:color w:val="000000"/>
+          <w:sz w:val="21"/>
+          <w:szCs w:val="21"/>
+        </w:rPr>
+        <w:t>3.94.153.93:9997</w:t>
+      </w:r>
+    </w:p>
+    <w:p>
+      <w:pPr>
+        <w:rPr>
+          <w:rFonts w:ascii="Trebuchet MS" w:hAnsi="Trebuchet MS"/>
+          <w:color w:val="000000"/>
+          <w:sz w:val="21"/>
+          <w:szCs w:val="21"/>
+        </w:rPr>
+      </w:pPr>
+    </w:p>
+    <w:p>
+      <w:pPr>
+        <w:rPr>
+          <w:rFonts w:ascii="Trebuchet MS" w:hAnsi="Trebuchet MS"/>
+          <w:color w:val="000000"/>
+          <w:sz w:val="21"/>
+          <w:szCs w:val="21"/>
+        </w:rPr>
+      </w:pPr>
+      <w:r>
+        <w:rPr>
+          <w:rFonts w:ascii="Trebuchet MS" w:hAnsi="Trebuchet MS"/>
           <w:color w:val="000000"/>
           <w:sz w:val="21"/>
           <w:szCs w:val="21"/>
@@ -315,6 +588,7 @@
       <w:proofErr w:type="spellStart"/>
       <w:r>
         <w:rPr>
+          <w:rFonts w:ascii="Trebuchet MS" w:hAnsi="Trebuchet MS"/>
           <w:color w:val="000000"/>
           <w:sz w:val="21"/>
           <w:szCs w:val="21"/>
@@ -324,6 +598,7 @@
       <w:proofErr w:type="spellEnd"/>
       <w:r>
         <w:rPr>
+          <w:rFonts w:ascii="Trebuchet MS" w:hAnsi="Trebuchet MS"/>
           <w:color w:val="000000"/>
           <w:sz w:val="21"/>
           <w:szCs w:val="21"/>
@@ -333,6 +608,7 @@
       <w:proofErr w:type="spellStart"/>
       <w:r>
         <w:rPr>
+          <w:rFonts w:ascii="Trebuchet MS" w:hAnsi="Trebuchet MS"/>
           <w:color w:val="000000"/>
           <w:sz w:val="21"/>
           <w:szCs w:val="21"/>
@@ -342,6 +618,7 @@
       <w:proofErr w:type="spellEnd"/>
       <w:r>
         <w:rPr>
+          <w:rFonts w:ascii="Trebuchet MS" w:hAnsi="Trebuchet MS"/>
           <w:color w:val="000000"/>
           <w:sz w:val="21"/>
           <w:szCs w:val="21"/>
@@ -352,6 +629,7 @@
     <w:p>
       <w:pPr>
         <w:rPr>
+          <w:rFonts w:ascii="Trebuchet MS" w:hAnsi="Trebuchet MS"/>
           <w:color w:val="000000"/>
           <w:sz w:val="21"/>
           <w:szCs w:val="21"/>
@@ -360,6 +638,7 @@
       <w:proofErr w:type="gramStart"/>
       <w:r>
         <w:rPr>
+          <w:rFonts w:ascii="Trebuchet MS" w:hAnsi="Trebuchet MS"/>
           <w:color w:val="000000"/>
           <w:sz w:val="21"/>
           <w:szCs w:val="21"/>
@@ -370,6 +649,7 @@
       <w:proofErr w:type="gramEnd"/>
       <w:r>
         <w:rPr>
+          <w:rFonts w:ascii="Trebuchet MS" w:hAnsi="Trebuchet MS"/>
           <w:color w:val="000000"/>
           <w:sz w:val="21"/>
           <w:szCs w:val="21"/>
@@ -379,6 +659,7 @@
       <w:proofErr w:type="spellEnd"/>
       <w:r>
         <w:rPr>
+          <w:rFonts w:ascii="Trebuchet MS" w:hAnsi="Trebuchet MS"/>
           <w:color w:val="000000"/>
           <w:sz w:val="21"/>
           <w:szCs w:val="21"/>
@@ -388,6 +669,7 @@
       <w:proofErr w:type="spellStart"/>
       <w:r>
         <w:rPr>
+          <w:rFonts w:ascii="Trebuchet MS" w:hAnsi="Trebuchet MS"/>
           <w:color w:val="000000"/>
           <w:sz w:val="21"/>
           <w:szCs w:val="21"/>
@@ -397,6 +679,7 @@
       <w:proofErr w:type="spellEnd"/>
       <w:r>
         <w:rPr>
+          <w:rFonts w:ascii="Trebuchet MS" w:hAnsi="Trebuchet MS"/>
           <w:color w:val="000000"/>
           <w:sz w:val="21"/>
           <w:szCs w:val="21"/>
@@ -407,22 +690,25 @@
     <w:p>
       <w:pPr>
         <w:rPr>
-          <w:color w:val="000000"/>
-          <w:sz w:val="21"/>
-          <w:szCs w:val="21"/>
-        </w:rPr>
-      </w:pPr>
-    </w:p>
-    <w:p>
-      <w:pPr>
-        <w:rPr>
-          <w:color w:val="000000"/>
-          <w:sz w:val="21"/>
-          <w:szCs w:val="21"/>
-        </w:rPr>
-      </w:pPr>
-      <w:r>
-        <w:rPr>
+          <w:rFonts w:ascii="Trebuchet MS" w:hAnsi="Trebuchet MS"/>
+          <w:color w:val="000000"/>
+          <w:sz w:val="21"/>
+          <w:szCs w:val="21"/>
+        </w:rPr>
+      </w:pPr>
+    </w:p>
+    <w:p>
+      <w:pPr>
+        <w:rPr>
+          <w:rFonts w:ascii="Trebuchet MS" w:hAnsi="Trebuchet MS"/>
+          <w:color w:val="000000"/>
+          <w:sz w:val="21"/>
+          <w:szCs w:val="21"/>
+        </w:rPr>
+      </w:pPr>
+      <w:r>
+        <w:rPr>
+          <w:rFonts w:ascii="Trebuchet MS" w:hAnsi="Trebuchet MS"/>
           <w:color w:val="000000"/>
           <w:sz w:val="21"/>
           <w:szCs w:val="21"/>
@@ -432,6 +718,7 @@
       <w:proofErr w:type="spellStart"/>
       <w:r>
         <w:rPr>
+          <w:rFonts w:ascii="Trebuchet MS" w:hAnsi="Trebuchet MS"/>
           <w:color w:val="000000"/>
           <w:sz w:val="21"/>
           <w:szCs w:val="21"/>
@@ -441,6 +728,7 @@
       <w:proofErr w:type="spellEnd"/>
       <w:r>
         <w:rPr>
+          <w:rFonts w:ascii="Trebuchet MS" w:hAnsi="Trebuchet MS"/>
           <w:color w:val="000000"/>
           <w:sz w:val="21"/>
           <w:szCs w:val="21"/>
@@ -450,6 +738,7 @@
       <w:proofErr w:type="gramStart"/>
       <w:r>
         <w:rPr>
+          <w:rFonts w:ascii="Trebuchet MS" w:hAnsi="Trebuchet MS"/>
           <w:color w:val="000000"/>
           <w:sz w:val="21"/>
           <w:szCs w:val="21"/>
@@ -459,6 +748,7 @@
       <w:proofErr w:type="gramEnd"/>
       <w:r>
         <w:rPr>
+          <w:rFonts w:ascii="Trebuchet MS" w:hAnsi="Trebuchet MS"/>
           <w:color w:val="000000"/>
           <w:sz w:val="21"/>
           <w:szCs w:val="21"/>
@@ -469,22 +759,25 @@
     <w:p>
       <w:pPr>
         <w:rPr>
-          <w:color w:val="000000"/>
-          <w:sz w:val="21"/>
-          <w:szCs w:val="21"/>
-        </w:rPr>
-      </w:pPr>
-    </w:p>
-    <w:p>
-      <w:pPr>
-        <w:rPr>
-          <w:color w:val="000000"/>
-          <w:sz w:val="21"/>
-          <w:szCs w:val="21"/>
-        </w:rPr>
-      </w:pPr>
-      <w:r>
-        <w:rPr>
+          <w:rFonts w:ascii="Trebuchet MS" w:hAnsi="Trebuchet MS"/>
+          <w:color w:val="000000"/>
+          <w:sz w:val="21"/>
+          <w:szCs w:val="21"/>
+        </w:rPr>
+      </w:pPr>
+    </w:p>
+    <w:p>
+      <w:pPr>
+        <w:rPr>
+          <w:rFonts w:ascii="Trebuchet MS" w:hAnsi="Trebuchet MS"/>
+          <w:color w:val="000000"/>
+          <w:sz w:val="21"/>
+          <w:szCs w:val="21"/>
+        </w:rPr>
+      </w:pPr>
+      <w:r>
+        <w:rPr>
+          <w:rFonts w:ascii="Trebuchet MS" w:hAnsi="Trebuchet MS"/>
           <w:color w:val="000000"/>
           <w:sz w:val="21"/>
           <w:szCs w:val="21"/>
@@ -495,6 +788,7 @@
       <w:proofErr w:type="gramStart"/>
       <w:r>
         <w:rPr>
+          <w:rFonts w:ascii="Trebuchet MS" w:hAnsi="Trebuchet MS"/>
           <w:color w:val="000000"/>
           <w:sz w:val="21"/>
           <w:szCs w:val="21"/>
@@ -505,6 +799,7 @@
       <w:proofErr w:type="gramEnd"/>
       <w:r>
         <w:rPr>
+          <w:rFonts w:ascii="Trebuchet MS" w:hAnsi="Trebuchet MS"/>
           <w:color w:val="000000"/>
           <w:sz w:val="21"/>
           <w:szCs w:val="21"/>
@@ -513,8 +808,14 @@
       </w:r>
     </w:p>
     <w:p>
-      <w:r>
-        <w:rPr>
+      <w:pPr>
+        <w:rPr>
+          <w:rFonts w:ascii="Trebuchet MS" w:hAnsi="Trebuchet MS"/>
+        </w:rPr>
+      </w:pPr>
+      <w:r>
+        <w:rPr>
+          <w:rFonts w:ascii="Trebuchet MS" w:hAnsi="Trebuchet MS"/>
           <w:color w:val="000000"/>
           <w:sz w:val="21"/>
           <w:szCs w:val="21"/>
@@ -523,6 +824,7 @@
       </w:r>
       <w:r>
         <w:rPr>
+          <w:rFonts w:ascii="Trebuchet MS" w:hAnsi="Trebuchet MS"/>
           <w:color w:val="000000"/>
           <w:sz w:val="21"/>
           <w:szCs w:val="21"/>
@@ -532,6 +834,7 @@
       <w:proofErr w:type="gramStart"/>
       <w:r>
         <w:rPr>
+          <w:rFonts w:ascii="Trebuchet MS" w:hAnsi="Trebuchet MS"/>
           <w:color w:val="000000"/>
           <w:sz w:val="21"/>
           <w:szCs w:val="21"/>
@@ -540,6 +843,7 @@
       </w:r>
       <w:r>
         <w:rPr>
+          <w:rFonts w:ascii="Trebuchet MS" w:hAnsi="Trebuchet MS"/>
           <w:color w:val="000000"/>
           <w:sz w:val="21"/>
           <w:szCs w:val="21"/>
@@ -549,6 +853,7 @@
       <w:proofErr w:type="gramEnd"/>
       <w:r>
         <w:rPr>
+          <w:rFonts w:ascii="Trebuchet MS" w:hAnsi="Trebuchet MS"/>
           <w:color w:val="000000"/>
           <w:sz w:val="21"/>
           <w:szCs w:val="21"/>
@@ -557,16 +862,16 @@
       </w:r>
       <w:r>
         <w:rPr>
+          <w:rFonts w:ascii="Trebuchet MS" w:hAnsi="Trebuchet MS"/>
           <w:color w:val="000000"/>
           <w:sz w:val="21"/>
           <w:szCs w:val="21"/>
         </w:rPr>
         <w:t xml:space="preserve">type </w:t>
       </w:r>
-      <w:bookmarkStart w:id="0" w:name="_GoBack"/>
-      <w:bookmarkEnd w:id="0"/>
-      <w:r>
-        <w:rPr>
+      <w:r>
+        <w:rPr>
+          <w:rFonts w:ascii="Trebuchet MS" w:hAnsi="Trebuchet MS"/>
           <w:color w:val="000000"/>
           <w:sz w:val="21"/>
           <w:szCs w:val="21"/>
@@ -574,8 +879,20 @@
         <w:t>which is file name</w:t>
       </w:r>
     </w:p>
-    <w:p/>
-    <w:p/>
+    <w:p>
+      <w:pPr>
+        <w:rPr>
+          <w:rFonts w:ascii="Trebuchet MS" w:hAnsi="Trebuchet MS"/>
+        </w:rPr>
+      </w:pPr>
+    </w:p>
+    <w:p>
+      <w:pPr>
+        <w:rPr>
+          <w:rFonts w:ascii="Trebuchet MS" w:hAnsi="Trebuchet MS"/>
+        </w:rPr>
+      </w:pPr>
+    </w:p>
     <w:sectPr>
       <w:pgSz w:w="12240" w:h="15840"/>
       <w:pgMar w:top="1440" w:right="1440" w:bottom="1440" w:left="1440" w:header="720" w:footer="720" w:gutter="0"/>

</xml_diff>